<commit_message>
Bump to 22.11.1.1 Consistent manual/test files through le_prompt
</commit_message>
<xml_diff>
--- a/MasterFiles/Documentation/01 LEonard Release Process.docx
+++ b/MasterFiles/Documentation/01 LEonard Release Process.docx
@@ -261,7 +261,10 @@
     <w:p/>
     <w:p>
       <w:r>
-        <w:t>Software Version 22.11.1.0</w:t>
+        <w:t>Software Version 22.11.1.</w:t>
+      </w:r>
+      <w:r>
+        <w:t>1</w:t>
       </w:r>
     </w:p>
     <w:p>
@@ -791,6 +794,74 @@
                 <w:szCs w:val="20"/>
               </w:rPr>
               <w:t xml:space="preserve"> management</w:t>
+            </w:r>
+          </w:p>
+        </w:tc>
+      </w:tr>
+      <w:tr>
+        <w:tc>
+          <w:tcPr>
+            <w:tcW w:w="1615" w:type="dxa"/>
+          </w:tcPr>
+          <w:p>
+            <w:pPr>
+              <w:rPr>
+                <w:rFonts w:asciiTheme="majorHAnsi" w:hAnsiTheme="majorHAnsi" w:cstheme="majorHAnsi"/>
+                <w:sz w:val="20"/>
+                <w:szCs w:val="20"/>
+              </w:rPr>
+            </w:pPr>
+            <w:r>
+              <w:rPr>
+                <w:rFonts w:asciiTheme="majorHAnsi" w:hAnsiTheme="majorHAnsi" w:cstheme="majorHAnsi"/>
+                <w:sz w:val="20"/>
+                <w:szCs w:val="20"/>
+              </w:rPr>
+              <w:t>22.11.1.1</w:t>
+            </w:r>
+          </w:p>
+        </w:tc>
+        <w:tc>
+          <w:tcPr>
+            <w:tcW w:w="1440" w:type="dxa"/>
+          </w:tcPr>
+          <w:p>
+            <w:pPr>
+              <w:rPr>
+                <w:rFonts w:asciiTheme="majorHAnsi" w:hAnsiTheme="majorHAnsi" w:cstheme="majorHAnsi"/>
+                <w:sz w:val="20"/>
+                <w:szCs w:val="20"/>
+              </w:rPr>
+            </w:pPr>
+            <w:r>
+              <w:rPr>
+                <w:rFonts w:asciiTheme="majorHAnsi" w:hAnsiTheme="majorHAnsi" w:cstheme="majorHAnsi"/>
+                <w:sz w:val="20"/>
+                <w:szCs w:val="20"/>
+              </w:rPr>
+              <w:t>11/25/2022</w:t>
+            </w:r>
+          </w:p>
+        </w:tc>
+        <w:tc>
+          <w:tcPr>
+            <w:tcW w:w="6300" w:type="dxa"/>
+          </w:tcPr>
+          <w:p>
+            <w:pPr>
+              <w:rPr>
+                <w:rFonts w:asciiTheme="majorHAnsi" w:hAnsiTheme="majorHAnsi" w:cstheme="majorHAnsi"/>
+                <w:sz w:val="20"/>
+                <w:szCs w:val="20"/>
+              </w:rPr>
+            </w:pPr>
+            <w:r>
+              <w:rPr>
+                <w:rFonts w:asciiTheme="majorHAnsi" w:hAnsiTheme="majorHAnsi" w:cstheme="majorHAnsi"/>
+                <w:sz w:val="20"/>
+                <w:szCs w:val="20"/>
+              </w:rPr>
+              <w:t>Documentation fixes, small code cleanup and reorganization</w:t>
             </w:r>
           </w:p>
         </w:tc>
@@ -1609,10 +1680,7 @@
         <w:pStyle w:val="Heading1"/>
       </w:pPr>
       <w:r>
-        <w:t xml:space="preserve">Code </w:t>
-      </w:r>
-      <w:r>
-        <w:t>Cleanup</w:t>
+        <w:t>Code Cleanup</w:t>
       </w:r>
     </w:p>
     <w:p>
@@ -1838,7 +1906,7 @@
         </w:numPr>
       </w:pPr>
       <w:r>
-        <w:t>Put release number in HOW</w:t>
+        <w:t>Put release number 22.11.1.1, etc. in Product Details</w:t>
       </w:r>
     </w:p>
     <w:p>
@@ -1850,6 +1918,21 @@
         </w:numPr>
       </w:pPr>
       <w:r>
+        <w:t xml:space="preserve">Put release number 22.11.1.1, etc. in </w:t>
+      </w:r>
+      <w:r>
+        <w:t>Package Delivery | Build</w:t>
+      </w:r>
+    </w:p>
+    <w:p>
+      <w:pPr>
+        <w:pStyle w:val="ListParagraph"/>
+        <w:numPr>
+          <w:ilvl w:val="2"/>
+          <w:numId w:val="26"/>
+        </w:numPr>
+      </w:pPr>
+      <w:r>
         <w:t>Build installation</w:t>
       </w:r>
     </w:p>
@@ -1862,6 +1945,7 @@
         </w:numPr>
       </w:pPr>
       <w:r>
+        <w:lastRenderedPageBreak/>
         <w:t>Move</w:t>
       </w:r>
       <w:r>
@@ -1919,14 +2003,12 @@
         </w:rPr>
         <w:t>\</w:t>
       </w:r>
-      <w:proofErr w:type="spellStart"/>
       <w:r>
         <w:rPr>
           <w:rStyle w:val="CodeChar"/>
         </w:rPr>
-        <w:t>gdfgdfsg</w:t>
-      </w:r>
-      <w:proofErr w:type="spellEnd"/>
+        <w:t>newfile.exe</w:t>
+      </w:r>
       <w:r>
         <w:rPr>
           <w:rStyle w:val="CodeChar"/>

</xml_diff>

<commit_message>
Example/Testing Reorg Updated Manulas
</commit_message>
<xml_diff>
--- a/MasterFiles/Documentation/01 LEonard Release Process.docx
+++ b/MasterFiles/Documentation/01 LEonard Release Process.docx
@@ -1631,25 +1631,19 @@
         </w:numPr>
       </w:pPr>
       <w:r>
-        <w:t>Rebuild PDF</w:t>
+        <w:t>Rebuild TOC and Index</w:t>
       </w:r>
     </w:p>
     <w:p>
       <w:pPr>
         <w:pStyle w:val="ListParagraph"/>
         <w:numPr>
-          <w:ilvl w:val="0"/>
+          <w:ilvl w:val="2"/>
           <w:numId w:val="25"/>
         </w:numPr>
       </w:pPr>
       <w:r>
-        <w:t xml:space="preserve">Copy all referenced PDFs to </w:t>
-      </w:r>
-      <w:r>
-        <w:rPr>
-          <w:rStyle w:val="CodeChar"/>
-        </w:rPr>
-        <w:t>Users\Public\Documentation</w:t>
+        <w:t>Rebuild PDF</w:t>
       </w:r>
     </w:p>
     <w:p>

</xml_diff>